<commit_message>
Writing review paper #26
Studied relevant research papers and wrote the introductory part of the review paper.
</commit_message>
<xml_diff>
--- a/Assignments/Theory/Midterm- Review Paper.docx
+++ b/Assignments/Theory/Midterm- Review Paper.docx
@@ -4,474 +4,215 @@
   <w:body>
     <w:p>
       <w:pPr>
-        <w:pStyle w:val="Titledocument"/>
-      </w:pPr>
-      <w:r>
-        <w:t>Submission Template for ACM Papers</w:t>
-      </w:r>
-    </w:p>
-    <w:p>
-      <w:pPr>
-        <w:pStyle w:val="ShortTitle"/>
-        <w:rPr>
-          <w:rFonts w:cs="Linux Libertine"/>
-        </w:rPr>
-      </w:pPr>
-      <w:r>
-        <w:rPr>
-          <w:rFonts w:cs="Linux Libertine"/>
-        </w:rPr>
-        <w:t>This is Short Title of the paper, used in page headers</w:t>
-      </w:r>
-    </w:p>
-    <w:p>
-      <w:pPr>
-        <w:pStyle w:val="Subtitle"/>
-      </w:pPr>
-      <w:r>
-        <w:t>This is the subtitle of the paper, this document both explains and embodies the submission format for authors using Word</w:t>
-      </w:r>
-    </w:p>
-    <w:p>
-      <w:pPr>
-        <w:pStyle w:val="Authors"/>
-        <w:rPr>
-          <w:rFonts w:eastAsiaTheme="minorEastAsia"/>
-          <w:caps w:val="0"/>
-        </w:rPr>
-      </w:pPr>
-      <w:r>
-        <w:rPr>
-          <w:rFonts w:eastAsiaTheme="minorEastAsia"/>
-          <w:caps w:val="0"/>
-        </w:rPr>
-        <w:t>First</w:t>
-      </w:r>
-      <w:r>
-        <w:rPr>
-          <w:rFonts w:eastAsiaTheme="minorEastAsia"/>
-          <w:caps w:val="0"/>
-        </w:rPr>
-        <w:t xml:space="preserve"> </w:t>
-      </w:r>
-      <w:r>
-        <w:rPr>
-          <w:rFonts w:eastAsiaTheme="minorEastAsia"/>
-          <w:caps w:val="0"/>
-        </w:rPr>
-        <w:t>Author's</w:t>
-      </w:r>
-      <w:r>
-        <w:rPr>
-          <w:rFonts w:eastAsiaTheme="minorEastAsia"/>
-          <w:caps w:val="0"/>
-        </w:rPr>
-        <w:t xml:space="preserve"> </w:t>
-      </w:r>
-      <w:r>
-        <w:rPr>
-          <w:rFonts w:eastAsiaTheme="minorEastAsia"/>
-          <w:caps w:val="0"/>
-        </w:rPr>
-        <w:t>Name</w:t>
-      </w:r>
-      <w:r>
-        <w:rPr>
-          <w:rFonts w:eastAsiaTheme="minorEastAsia"/>
-          <w:caps w:val="0"/>
-        </w:rPr>
-        <w:t xml:space="preserve">, </w:t>
-      </w:r>
-      <w:r>
-        <w:rPr>
-          <w:rFonts w:eastAsiaTheme="minorEastAsia"/>
-          <w:caps w:val="0"/>
-        </w:rPr>
-        <w:t>Initials</w:t>
-      </w:r>
-      <w:r>
-        <w:rPr>
-          <w:rFonts w:eastAsiaTheme="minorEastAsia"/>
-          <w:caps w:val="0"/>
-        </w:rPr>
-        <w:t xml:space="preserve">, </w:t>
-      </w:r>
-      <w:r>
-        <w:rPr>
-          <w:rFonts w:eastAsiaTheme="minorEastAsia"/>
-          <w:caps w:val="0"/>
-        </w:rPr>
-        <w:t>and</w:t>
-      </w:r>
-      <w:r>
-        <w:rPr>
-          <w:rFonts w:eastAsiaTheme="minorEastAsia"/>
-          <w:caps w:val="0"/>
-        </w:rPr>
-        <w:t xml:space="preserve"> </w:t>
-      </w:r>
-      <w:r>
-        <w:rPr>
-          <w:rFonts w:eastAsiaTheme="minorEastAsia"/>
-          <w:caps w:val="0"/>
-        </w:rPr>
-        <w:t>Last name</w:t>
-      </w:r>
-      <w:r>
-        <w:rPr>
-          <w:rFonts w:eastAsiaTheme="minorEastAsia" w:hint="eastAsia"/>
-          <w:caps w:val="0"/>
-        </w:rPr>
-        <w:footnoteReference w:customMarkFollows="1" w:id="1"/>
-        <w:t>*</w:t>
-      </w:r>
-    </w:p>
-    <w:p>
-      <w:pPr>
-        <w:pStyle w:val="Affiliation"/>
-        <w:rPr>
-          <w:rFonts w:eastAsiaTheme="minorEastAsia"/>
-        </w:rPr>
-      </w:pPr>
-      <w:r>
-        <w:rPr>
-          <w:rFonts w:eastAsiaTheme="minorEastAsia" w:hint="eastAsia"/>
-        </w:rPr>
-        <w:t>First author's affiliation</w:t>
-      </w:r>
-      <w:r>
-        <w:rPr>
-          <w:rFonts w:eastAsiaTheme="minorEastAsia"/>
-        </w:rPr>
-        <w:t>, an Institution with a very long name</w:t>
-      </w:r>
-      <w:r>
-        <w:rPr>
-          <w:rFonts w:eastAsiaTheme="minorEastAsia"/>
-        </w:rPr>
-        <w:t xml:space="preserve">, </w:t>
-      </w:r>
-      <w:r>
-        <w:rPr>
-          <w:rFonts w:eastAsiaTheme="minorEastAsia"/>
-        </w:rPr>
-        <w:t>xxxx</w:t>
-      </w:r>
-      <w:r>
-        <w:rPr>
-          <w:rFonts w:eastAsiaTheme="minorEastAsia"/>
-        </w:rPr>
-        <w:t>@gmail.com</w:t>
-      </w:r>
-    </w:p>
-    <w:p>
-      <w:pPr>
-        <w:pStyle w:val="Authors"/>
-        <w:rPr>
-          <w:rStyle w:val="AuthorsChar"/>
-        </w:rPr>
-      </w:pPr>
-      <w:r>
-        <w:rPr>
-          <w:rStyle w:val="AuthorsChar"/>
-        </w:rPr>
-        <w:t>Second</w:t>
-      </w:r>
-      <w:r>
-        <w:rPr>
-          <w:rStyle w:val="AuthorsChar"/>
-        </w:rPr>
-        <w:t xml:space="preserve"> </w:t>
-      </w:r>
-      <w:r>
-        <w:rPr>
-          <w:rStyle w:val="AuthorsChar"/>
-        </w:rPr>
-        <w:t>Author</w:t>
-      </w:r>
-      <w:r>
-        <w:rPr>
-          <w:rStyle w:val="AuthorsChar"/>
-        </w:rPr>
-        <w:t>'</w:t>
-      </w:r>
-      <w:r>
-        <w:rPr>
-          <w:rStyle w:val="AuthorsChar"/>
-        </w:rPr>
-        <w:t>s</w:t>
-      </w:r>
-      <w:r>
-        <w:rPr>
-          <w:rStyle w:val="AuthorsChar"/>
-        </w:rPr>
-        <w:t xml:space="preserve"> </w:t>
-      </w:r>
-      <w:r>
-        <w:rPr>
-          <w:rStyle w:val="AuthorsChar"/>
-        </w:rPr>
-        <w:t>Name</w:t>
-      </w:r>
-      <w:r>
-        <w:rPr>
-          <w:rStyle w:val="AuthorsChar"/>
-        </w:rPr>
-        <w:t xml:space="preserve">, </w:t>
-      </w:r>
-      <w:r>
-        <w:rPr>
-          <w:rStyle w:val="AuthorsChar"/>
-        </w:rPr>
-        <w:t>Initials</w:t>
-      </w:r>
-      <w:r>
-        <w:rPr>
-          <w:rStyle w:val="AuthorsChar"/>
-        </w:rPr>
-        <w:t xml:space="preserve">, </w:t>
-      </w:r>
-      <w:r>
-        <w:rPr>
-          <w:rStyle w:val="AuthorsChar"/>
-        </w:rPr>
-        <w:t>and</w:t>
-      </w:r>
-      <w:r>
-        <w:rPr>
-          <w:rStyle w:val="AuthorsChar"/>
-        </w:rPr>
-        <w:t xml:space="preserve"> </w:t>
-      </w:r>
-      <w:r>
-        <w:rPr>
-          <w:rStyle w:val="AuthorsChar"/>
-        </w:rPr>
-        <w:t>Last</w:t>
-      </w:r>
-      <w:r>
-        <w:rPr>
-          <w:rStyle w:val="AuthorsChar"/>
-        </w:rPr>
-        <w:t xml:space="preserve"> </w:t>
-      </w:r>
-      <w:r>
-        <w:rPr>
-          <w:rStyle w:val="AuthorsChar"/>
-        </w:rPr>
-        <w:t>Name</w:t>
-      </w:r>
-    </w:p>
-    <w:p>
-      <w:pPr>
-        <w:pStyle w:val="Affiliation"/>
-        <w:rPr>
-          <w:rFonts w:eastAsiaTheme="minorEastAsia"/>
-        </w:rPr>
-      </w:pPr>
-      <w:r>
-        <w:rPr>
-          <w:rStyle w:val="AuthorsChar"/>
-        </w:rPr>
-        <w:t>S</w:t>
-      </w:r>
-      <w:r>
-        <w:rPr>
-          <w:rFonts w:eastAsiaTheme="minorEastAsia"/>
-        </w:rPr>
-        <w:t xml:space="preserve">econd </w:t>
-      </w:r>
-      <w:r>
-        <w:rPr>
-          <w:rFonts w:eastAsiaTheme="minorEastAsia" w:hint="eastAsia"/>
-        </w:rPr>
-        <w:t>author's affiliation</w:t>
-      </w:r>
-      <w:r>
-        <w:rPr>
-          <w:rFonts w:eastAsiaTheme="minorEastAsia"/>
-        </w:rPr>
-        <w:t>, possibly the same institution</w:t>
-      </w:r>
-      <w:r>
-        <w:rPr>
-          <w:rFonts w:eastAsiaTheme="minorEastAsia"/>
-        </w:rPr>
-        <w:t xml:space="preserve">, </w:t>
-      </w:r>
-      <w:r>
-        <w:rPr>
-          <w:rFonts w:eastAsiaTheme="minorEastAsia"/>
-        </w:rPr>
-        <w:t>xxxx</w:t>
-      </w:r>
-      <w:r>
-        <w:rPr>
-          <w:rFonts w:eastAsiaTheme="minorEastAsia"/>
-        </w:rPr>
-        <w:t>@gmail.com</w:t>
-      </w:r>
-    </w:p>
-    <w:p>
-      <w:pPr>
-        <w:pStyle w:val="Authors"/>
-        <w:rPr>
-          <w:rStyle w:val="AuthorsChar"/>
-        </w:rPr>
-      </w:pPr>
-      <w:r>
-        <w:rPr>
-          <w:rStyle w:val="AuthorsChar"/>
-        </w:rPr>
-        <w:t>Third</w:t>
-      </w:r>
-      <w:r>
-        <w:rPr>
-          <w:rStyle w:val="AuthorsChar"/>
-        </w:rPr>
-        <w:t xml:space="preserve"> </w:t>
-      </w:r>
-      <w:r>
-        <w:rPr>
-          <w:rStyle w:val="AuthorsChar"/>
-        </w:rPr>
-        <w:t>Author</w:t>
-      </w:r>
-      <w:r>
-        <w:rPr>
-          <w:rStyle w:val="AuthorsChar"/>
-        </w:rPr>
-        <w:t>'</w:t>
-      </w:r>
-      <w:r>
-        <w:rPr>
-          <w:rStyle w:val="AuthorsChar"/>
-        </w:rPr>
-        <w:t>s</w:t>
-      </w:r>
-      <w:r>
-        <w:rPr>
-          <w:rStyle w:val="AuthorsChar"/>
-        </w:rPr>
-        <w:t xml:space="preserve"> </w:t>
-      </w:r>
-      <w:r>
-        <w:rPr>
-          <w:rStyle w:val="AuthorsChar"/>
-        </w:rPr>
-        <w:t>Name</w:t>
-      </w:r>
-      <w:r>
-        <w:rPr>
-          <w:rStyle w:val="AuthorsChar"/>
-        </w:rPr>
-        <w:t xml:space="preserve">, </w:t>
-      </w:r>
-      <w:r>
-        <w:rPr>
-          <w:rStyle w:val="AuthorsChar"/>
-        </w:rPr>
-        <w:t>Initials</w:t>
-      </w:r>
-      <w:r>
-        <w:rPr>
-          <w:rStyle w:val="AuthorsChar"/>
-        </w:rPr>
-        <w:t xml:space="preserve">, </w:t>
-      </w:r>
-      <w:r>
-        <w:rPr>
-          <w:rStyle w:val="AuthorsChar"/>
-        </w:rPr>
-        <w:t>and</w:t>
-      </w:r>
-      <w:r>
-        <w:rPr>
-          <w:rStyle w:val="AuthorsChar"/>
-        </w:rPr>
-        <w:t xml:space="preserve"> </w:t>
-      </w:r>
-      <w:r>
-        <w:rPr>
-          <w:rStyle w:val="AuthorsChar"/>
-        </w:rPr>
-        <w:t>Last</w:t>
-      </w:r>
-      <w:r>
-        <w:rPr>
-          <w:rStyle w:val="AuthorsChar"/>
-        </w:rPr>
-        <w:t xml:space="preserve"> </w:t>
-      </w:r>
-      <w:r>
-        <w:rPr>
-          <w:rStyle w:val="AuthorsChar"/>
-        </w:rPr>
-        <w:t>Name</w:t>
-      </w:r>
-    </w:p>
-    <w:p>
-      <w:pPr>
-        <w:pStyle w:val="Affiliation"/>
-        <w:rPr>
-          <w:rFonts w:eastAsiaTheme="minorEastAsia"/>
-        </w:rPr>
-      </w:pPr>
-      <w:r>
-        <w:rPr>
-          <w:rFonts w:eastAsiaTheme="minorEastAsia"/>
-        </w:rPr>
-        <w:t>Third</w:t>
-      </w:r>
-      <w:r>
-        <w:rPr>
-          <w:rFonts w:eastAsiaTheme="minorEastAsia" w:hint="eastAsia"/>
-        </w:rPr>
-        <w:t xml:space="preserve"> author's affiliation</w:t>
-      </w:r>
-      <w:r>
-        <w:rPr>
-          <w:rFonts w:eastAsiaTheme="minorEastAsia"/>
-        </w:rPr>
-        <w:t>, possibly the same institution</w:t>
-      </w:r>
-      <w:r>
-        <w:rPr>
-          <w:rFonts w:eastAsiaTheme="minorEastAsia"/>
-        </w:rPr>
-        <w:t xml:space="preserve">, </w:t>
-      </w:r>
-      <w:r>
-        <w:rPr>
-          <w:rFonts w:eastAsiaTheme="minorEastAsia"/>
-        </w:rPr>
-        <w:t>xxxx</w:t>
-      </w:r>
-      <w:r>
-        <w:rPr>
-          <w:rFonts w:eastAsiaTheme="minorEastAsia"/>
-        </w:rPr>
-        <w:t>@gmail.com</w:t>
-      </w:r>
-    </w:p>
-    <w:p>
-      <w:pPr>
-        <w:pStyle w:val="Abstract"/>
-      </w:pPr>
-      <w:r>
-        <w:rPr>
-          <w:rFonts w:hint="eastAsia"/>
-        </w:rPr>
-        <w:t xml:space="preserve">Although there is no distinctive header, this is the abstract. </w:t>
-      </w:r>
-      <w:r>
-        <w:t>This submission template allows authors to submit their papers for review to an ACM Conference or Journal without any output design specifications incorporated at this point in the process. The ACM manuscript template is a single column document that allows authors to type their content into the pre-existing set of paragraph formatting styles applied to the sample placeholder text here. Throughout the document you will find further instructions on how to format your text.</w:t>
-      </w:r>
-      <w:r>
-        <w:t xml:space="preserve"> If your conference’s review process will be double-blind: The submitted document should not include author information and should not include acknowledgments, citations or discussion of related work that would make the authorship apparent. Submissions containing author identifying information may be subject to rejection without review. </w:t>
-      </w:r>
-      <w:r>
-        <w:t xml:space="preserve">Upon acceptance, the author and affiliation information must be added to your paper. </w:t>
+        <w:pStyle w:val="NormalWeb"/>
+        <w:spacing w:before="0" w:beforeAutospacing="0" w:after="0" w:afterAutospacing="0"/>
+      </w:pPr>
+      <w:r>
+        <w:rPr>
+          <w:rFonts w:ascii="Linux Libertine" w:hAnsi="Linux Libertine" w:cs="Linux Libertine"/>
+          <w:color w:val="000000"/>
+          <w:sz w:val="20"/>
+          <w:szCs w:val="20"/>
+        </w:rPr>
+        <w:t xml:space="preserve">Current state of </w:t>
+      </w:r>
+      <w:proofErr w:type="spellStart"/>
+      <w:r>
+        <w:rPr>
+          <w:rFonts w:ascii="Linux Libertine" w:hAnsi="Linux Libertine" w:cs="Linux Libertine"/>
+          <w:color w:val="000000"/>
+          <w:sz w:val="20"/>
+          <w:szCs w:val="20"/>
+        </w:rPr>
+        <w:t>KaiOS</w:t>
+      </w:r>
+      <w:proofErr w:type="spellEnd"/>
+      <w:r>
+        <w:rPr>
+          <w:rFonts w:ascii="Linux Libertine" w:hAnsi="Linux Libertine" w:cs="Linux Libertine"/>
+          <w:color w:val="000000"/>
+          <w:sz w:val="20"/>
+          <w:szCs w:val="20"/>
+        </w:rPr>
+        <w:t xml:space="preserve"> in emerging market and roadblocks</w:t>
+      </w:r>
+    </w:p>
+    <w:p/>
+    <w:p>
+      <w:pPr>
+        <w:pStyle w:val="NormalWeb"/>
+        <w:spacing w:before="60" w:beforeAutospacing="0" w:after="0" w:afterAutospacing="0"/>
+      </w:pPr>
+      <w:r>
+        <w:rPr>
+          <w:rFonts w:ascii="Linux Biolinum O" w:hAnsi="Linux Biolinum O" w:cs="Linux Biolinum O"/>
+          <w:color w:val="000000"/>
+          <w:sz w:val="22"/>
+          <w:szCs w:val="22"/>
+        </w:rPr>
+        <w:t>Mohammad Rayed</w:t>
+      </w:r>
+    </w:p>
+    <w:p>
+      <w:pPr>
+        <w:pStyle w:val="NormalWeb"/>
+        <w:spacing w:before="60" w:beforeAutospacing="0" w:after="0" w:afterAutospacing="0"/>
+      </w:pPr>
+      <w:r>
+        <w:rPr>
+          <w:rFonts w:ascii="Linux Libertine O" w:hAnsi="Linux Libertine O" w:cs="Linux Libertine O"/>
+          <w:color w:val="000000"/>
+          <w:sz w:val="18"/>
+          <w:szCs w:val="18"/>
+        </w:rPr>
+        <w:t xml:space="preserve">Undergraduate student, North South University, </w:t>
+      </w:r>
+      <w:hyperlink r:id="rId7" w:history="1">
+        <w:r>
+          <w:rPr>
+            <w:rStyle w:val="Hyperlink"/>
+            <w:color w:val="1155CC"/>
+            <w:sz w:val="18"/>
+            <w:szCs w:val="18"/>
+          </w:rPr>
+          <w:t>mohammad.rayed@northsouth.edu</w:t>
+        </w:r>
+      </w:hyperlink>
+    </w:p>
+    <w:p>
+      <w:pPr>
+        <w:pStyle w:val="NormalWeb"/>
+        <w:spacing w:before="200" w:beforeAutospacing="0" w:after="0" w:afterAutospacing="0"/>
+        <w:jc w:val="both"/>
+      </w:pPr>
+      <w:r>
+        <w:rPr>
+          <w:rFonts w:ascii="Linux Libertine O" w:hAnsi="Linux Libertine O" w:cs="Linux Libertine O"/>
+          <w:color w:val="000000"/>
+          <w:sz w:val="16"/>
+          <w:szCs w:val="16"/>
+        </w:rPr>
+        <w:t xml:space="preserve">With about 36% of the world’s population being poor, access to the internet and phone is a dream come true for billions of people. As these people struggle for their next meal, </w:t>
+      </w:r>
+      <w:proofErr w:type="spellStart"/>
+      <w:r>
+        <w:rPr>
+          <w:rFonts w:ascii="Linux Libertine O" w:hAnsi="Linux Libertine O" w:cs="Linux Libertine O"/>
+          <w:color w:val="000000"/>
+          <w:sz w:val="16"/>
+          <w:szCs w:val="16"/>
+        </w:rPr>
+        <w:t>KaiOS</w:t>
+      </w:r>
+      <w:proofErr w:type="spellEnd"/>
+      <w:r>
+        <w:rPr>
+          <w:rFonts w:ascii="Linux Libertine O" w:hAnsi="Linux Libertine O" w:cs="Linux Libertine O"/>
+          <w:color w:val="000000"/>
+          <w:sz w:val="16"/>
+          <w:szCs w:val="16"/>
+        </w:rPr>
+        <w:t xml:space="preserve"> through its user-</w:t>
+      </w:r>
+      <w:proofErr w:type="spellStart"/>
+      <w:r>
+        <w:rPr>
+          <w:rFonts w:ascii="Linux Libertine O" w:hAnsi="Linux Libertine O" w:cs="Linux Libertine O"/>
+          <w:color w:val="000000"/>
+          <w:sz w:val="16"/>
+          <w:szCs w:val="16"/>
+        </w:rPr>
+        <w:t>centred</w:t>
+      </w:r>
+      <w:proofErr w:type="spellEnd"/>
+      <w:r>
+        <w:rPr>
+          <w:rFonts w:ascii="Linux Libertine O" w:hAnsi="Linux Libertine O" w:cs="Linux Libertine O"/>
+          <w:color w:val="000000"/>
+          <w:sz w:val="16"/>
+          <w:szCs w:val="16"/>
+        </w:rPr>
+        <w:t xml:space="preserve"> operating system strives to empower them by providing smart solutions balancing affordability and sophistication. </w:t>
+      </w:r>
+      <w:proofErr w:type="spellStart"/>
+      <w:r>
+        <w:rPr>
+          <w:rFonts w:ascii="Linux Libertine O" w:hAnsi="Linux Libertine O" w:cs="Linux Libertine O"/>
+          <w:color w:val="000000"/>
+          <w:sz w:val="16"/>
+          <w:szCs w:val="16"/>
+        </w:rPr>
+        <w:t>KaiOS</w:t>
+      </w:r>
+      <w:proofErr w:type="spellEnd"/>
+      <w:r>
+        <w:rPr>
+          <w:rFonts w:ascii="Linux Libertine O" w:hAnsi="Linux Libertine O" w:cs="Linux Libertine O"/>
+          <w:color w:val="000000"/>
+          <w:sz w:val="16"/>
+          <w:szCs w:val="16"/>
+        </w:rPr>
+        <w:t xml:space="preserve"> is a specially designed Operating system that is developed for smart feature phones that can have features like </w:t>
+      </w:r>
+      <w:proofErr w:type="spellStart"/>
+      <w:r>
+        <w:rPr>
+          <w:rFonts w:ascii="Linux Libertine O" w:hAnsi="Linux Libertine O" w:cs="Linux Libertine O"/>
+          <w:color w:val="000000"/>
+          <w:sz w:val="16"/>
+          <w:szCs w:val="16"/>
+        </w:rPr>
+        <w:t>WiFi</w:t>
+      </w:r>
+      <w:proofErr w:type="spellEnd"/>
+      <w:r>
+        <w:rPr>
+          <w:rFonts w:ascii="Linux Libertine O" w:hAnsi="Linux Libertine O" w:cs="Linux Libertine O"/>
+          <w:color w:val="000000"/>
+          <w:sz w:val="16"/>
+          <w:szCs w:val="16"/>
+        </w:rPr>
+        <w:t xml:space="preserve">, GPS, Browser, Facebook as well as WhatsApp depending on device specifications. It has enabled low literate people of Asia-pacific as well as Sub-Saharan Africa to access banking services through affordable phones while ensuring financial inclusion. Although it has a separate user base, there are several obstacles </w:t>
+      </w:r>
+      <w:proofErr w:type="spellStart"/>
+      <w:r>
+        <w:rPr>
+          <w:rFonts w:ascii="Linux Libertine O" w:hAnsi="Linux Libertine O" w:cs="Linux Libertine O"/>
+          <w:color w:val="000000"/>
+          <w:sz w:val="16"/>
+          <w:szCs w:val="16"/>
+        </w:rPr>
+        <w:t>KaiOS</w:t>
+      </w:r>
+      <w:proofErr w:type="spellEnd"/>
+      <w:r>
+        <w:rPr>
+          <w:rFonts w:ascii="Linux Libertine O" w:hAnsi="Linux Libertine O" w:cs="Linux Libertine O"/>
+          <w:color w:val="000000"/>
+          <w:sz w:val="16"/>
+          <w:szCs w:val="16"/>
+        </w:rPr>
+        <w:t xml:space="preserve"> might face in the near future. In this paper, we highlight the existing and potential market opportunities of </w:t>
+      </w:r>
+      <w:proofErr w:type="spellStart"/>
+      <w:r>
+        <w:rPr>
+          <w:rFonts w:ascii="Linux Libertine O" w:hAnsi="Linux Libertine O" w:cs="Linux Libertine O"/>
+          <w:color w:val="000000"/>
+          <w:sz w:val="16"/>
+          <w:szCs w:val="16"/>
+        </w:rPr>
+        <w:t>KaiOS</w:t>
+      </w:r>
+      <w:proofErr w:type="spellEnd"/>
+      <w:r>
+        <w:rPr>
+          <w:rFonts w:ascii="Linux Libertine O" w:hAnsi="Linux Libertine O" w:cs="Linux Libertine O"/>
+          <w:color w:val="000000"/>
+          <w:sz w:val="16"/>
+          <w:szCs w:val="16"/>
+        </w:rPr>
+        <w:t xml:space="preserve"> as well as roadblocks of this emerging tech company.</w:t>
       </w:r>
     </w:p>
     <w:p>
@@ -600,95 +341,101 @@
         <w:ind w:left="432" w:hanging="432"/>
       </w:pPr>
       <w:r>
+        <w:t>Introduction</w:t>
+      </w:r>
+    </w:p>
+    <w:p>
+      <w:pPr>
+        <w:pStyle w:val="PostHeadPara"/>
+      </w:pPr>
+      <w:r>
+        <w:t>ACM's new manuscript submission template aims to provide consistent styles for use across ACM publications, and incorporates accessibility and metadata-extraction functionality necessary for future Digital Library endeavors.</w:t>
+      </w:r>
+      <w:r>
+        <w:t xml:space="preserve"> Numerous ACM and SIG-specific templates</w:t>
+      </w:r>
+      <w:r>
+        <w:t xml:space="preserve"> have been examined, and their unique features incorporated into this single new template. If you are new to publishing with ACM, this document is a valuable guide to the process of preparing your work for publication. If you have published with ACM before, this document provides insight and instruction into </w:t>
+      </w:r>
+      <w:r>
+        <w:t>the current process for preparing` your manuscript</w:t>
+      </w:r>
+      <w:r>
+        <w:t>.</w:t>
+      </w:r>
+    </w:p>
+    <w:p>
+      <w:pPr>
+        <w:pStyle w:val="Para"/>
+      </w:pPr>
+      <w:r>
+        <w:t xml:space="preserve">This submission template allows authors to submit their papers for review to an ACM Conference or Journal without any output design specifications incorporated at this point in the process. The ACM “Submission Template” is a single column MS-Word document that allows authors to type their content into the pre-existing set of paragraph formatting styles applied to the sample placeholder text here, or copy-and-paste their text and </w:t>
+      </w:r>
+      <w:r>
+        <w:rPr>
+          <w:color w:val="000000"/>
+        </w:rPr>
+        <w:t xml:space="preserve">then apply the respective paragraph </w:t>
+      </w:r>
+      <w:r>
+        <w:t>styles (</w:t>
+      </w:r>
+      <w:r>
+        <w:rPr>
+          <w:b/>
+        </w:rPr>
+        <w:t>Windows</w:t>
+      </w:r>
+      <w:r>
+        <w:t xml:space="preserve">: you can open the Styles task pane from the </w:t>
+      </w:r>
+      <w:r>
+        <w:rPr>
+          <w:b/>
+        </w:rPr>
+        <w:t>Home</w:t>
+      </w:r>
+      <w:r>
+        <w:t xml:space="preserve"> tab [it can also be opened with the keyboard shortcut </w:t>
+      </w:r>
+      <w:proofErr w:type="spellStart"/>
+      <w:r>
+        <w:t>Alt+Ctrl+Shift+S</w:t>
+      </w:r>
+      <w:proofErr w:type="spellEnd"/>
+      <w:r>
+        <w:t xml:space="preserve">]; </w:t>
+      </w:r>
+      <w:r>
+        <w:rPr>
+          <w:b/>
+        </w:rPr>
+        <w:t>MAC16</w:t>
+      </w:r>
+      <w:r>
+        <w:t xml:space="preserve">: you can access the Styles pane at the right of the </w:t>
+      </w:r>
+      <w:r>
+        <w:rPr>
+          <w:b/>
+        </w:rPr>
+        <w:t>Home</w:t>
+      </w:r>
+      <w:r>
+        <w:t xml:space="preserve"> toolbar.) </w:t>
+      </w:r>
+      <w:r>
+        <w:rPr>
+          <w:color w:val="000000"/>
+        </w:rPr>
+        <w:t xml:space="preserve">Highlight a section that you want to designate with a certain style, and then select the appropriate </w:t>
+      </w:r>
+      <w:r>
+        <w:rPr>
+          <w:color w:val="000000"/>
+        </w:rPr>
         <w:lastRenderedPageBreak/>
-        <w:t>Introduction</w:t>
-      </w:r>
-    </w:p>
-    <w:p>
-      <w:pPr>
-        <w:pStyle w:val="PostHeadPara"/>
-      </w:pPr>
-      <w:r>
-        <w:t>ACM's new manuscript submission template aims to provide consistent styles for use across ACM publications, and incorporates accessibility and metadata-extraction functionality necessary for future Digital Library endeavors.</w:t>
-      </w:r>
-      <w:r>
-        <w:t xml:space="preserve"> Numerous ACM and SIG-specific templates</w:t>
-      </w:r>
-      <w:r>
-        <w:t xml:space="preserve"> have been examined, and their unique features incorporated into this single new template. If you are new to publishing with ACM, this document is a valuable guide to the process of preparing your work for publication. If you have published with ACM before, this document provides insight and instruction into </w:t>
-      </w:r>
-      <w:r>
-        <w:t>the current process for preparing` your manuscript</w:t>
-      </w:r>
-      <w:r>
-        <w:t>.</w:t>
-      </w:r>
-    </w:p>
-    <w:p>
-      <w:pPr>
-        <w:pStyle w:val="Para"/>
-      </w:pPr>
-      <w:r>
-        <w:t xml:space="preserve">This submission template allows authors to submit their papers for review to an ACM Conference or Journal without any output design specifications incorporated at this point in the process. The ACM “Submission Template” is a single column MS-Word document that allows authors to type their content into the pre-existing set of paragraph formatting styles applied to the sample placeholder text here, or copy-and-paste their text and </w:t>
-      </w:r>
-      <w:r>
-        <w:rPr>
-          <w:color w:val="000000"/>
-        </w:rPr>
-        <w:t xml:space="preserve">then apply the respective paragraph </w:t>
-      </w:r>
-      <w:r>
-        <w:t>styles (</w:t>
-      </w:r>
-      <w:r>
-        <w:rPr>
-          <w:b/>
-        </w:rPr>
-        <w:t>Windows</w:t>
-      </w:r>
-      <w:r>
-        <w:t xml:space="preserve">: you can open the Styles task pane from the </w:t>
-      </w:r>
-      <w:r>
-        <w:rPr>
-          <w:b/>
-        </w:rPr>
-        <w:t>Home</w:t>
-      </w:r>
-      <w:r>
-        <w:t xml:space="preserve"> tab [it can also be opened with the keyboard shortcut </w:t>
-      </w:r>
-      <w:proofErr w:type="spellStart"/>
-      <w:r>
-        <w:t>Alt+Ctrl+Shift+S</w:t>
-      </w:r>
-      <w:proofErr w:type="spellEnd"/>
-      <w:r>
-        <w:t xml:space="preserve">]; </w:t>
-      </w:r>
-      <w:r>
-        <w:rPr>
-          <w:b/>
-        </w:rPr>
-        <w:t>MAC16</w:t>
-      </w:r>
-      <w:r>
-        <w:t xml:space="preserve">: you can access the Styles pane at the right of the </w:t>
-      </w:r>
-      <w:r>
-        <w:rPr>
-          <w:b/>
-        </w:rPr>
-        <w:t>Home</w:t>
-      </w:r>
-      <w:r>
-        <w:t xml:space="preserve"> toolbar.) </w:t>
-      </w:r>
-      <w:r>
-        <w:rPr>
-          <w:color w:val="000000"/>
-        </w:rPr>
-        <w:t xml:space="preserve">Highlight a section that you want to designate with a certain style, and then select the appropriate style from the list. </w:t>
+        <w:t xml:space="preserve">style from the list. </w:t>
       </w:r>
       <w:r>
         <w:t>To view which style is being used in any part of this document, place your cursor on your text and look at the “Current style” field in the Styles pane.</w:t>
@@ -860,7 +607,6 @@
         <w:rPr>
           <w:i/>
         </w:rPr>
-        <w:lastRenderedPageBreak/>
         <w:t>If a paper is accepted for publication</w:t>
       </w:r>
       <w:r>
@@ -888,7 +634,7 @@
       <w:r>
         <w:t xml:space="preserve">The new template enables you to import required indexing concepts for your article from the </w:t>
       </w:r>
-      <w:hyperlink r:id="rId7" w:tgtFrame="_blank" w:history="1">
+      <w:hyperlink r:id="rId8" w:tgtFrame="_blank" w:history="1">
         <w:r>
           <w:rPr>
             <w:rStyle w:val="Hyperlink"/>
@@ -899,7 +645,7 @@
       <w:r>
         <w:t xml:space="preserve"> using an </w:t>
       </w:r>
-      <w:hyperlink r:id="rId8" w:tgtFrame="_blank" w:history="1">
+      <w:hyperlink r:id="rId9" w:tgtFrame="_blank" w:history="1">
         <w:r>
           <w:rPr>
             <w:rStyle w:val="Hyperlink"/>
@@ -916,7 +662,7 @@
         </w:rPr>
         <w:t>To insert CCS terms into your document, copy and paste the formatted text from the CCS tool using the “</w:t>
       </w:r>
-      <w:hyperlink r:id="rId9" w:history="1">
+      <w:hyperlink r:id="rId10" w:history="1">
         <w:r>
           <w:rPr>
             <w:rStyle w:val="Hyperlink"/>
@@ -950,7 +696,11 @@
       </w:r>
       <w:proofErr w:type="spellEnd"/>
       <w:r>
-        <w:t xml:space="preserve"> Code” listing, click on “Show the XML Only.” Highlight and copy the XML code from the window. You must insert the XML code into your Word document’s properties: from your Word document, click on “</w:t>
+        <w:t xml:space="preserve"> Code” listing, click on “Show the XML Only.” Highlight and copy the XML code from the window. You must insert the XML code into your Word document’s properties: from your Word document, click </w:t>
+      </w:r>
+      <w:r>
+        <w:lastRenderedPageBreak/>
+        <w:t>on “</w:t>
       </w:r>
       <w:r>
         <w:rPr>
@@ -2074,7 +1824,6 @@
             </w:pPr>
             <w:proofErr w:type="spellStart"/>
             <w:r>
-              <w:lastRenderedPageBreak/>
               <w:t>PostHeadPara</w:t>
             </w:r>
             <w:proofErr w:type="spellEnd"/>
@@ -2517,6 +2266,7 @@
         <w:pStyle w:val="Para"/>
       </w:pPr>
       <w:r>
+        <w:lastRenderedPageBreak/>
         <w:t>Tables</w:t>
       </w:r>
       <w:r>
@@ -2745,7 +2495,7 @@
         </w:rPr>
         <w:lastRenderedPageBreak/>
         <w:drawing>
-          <wp:inline distT="0" distB="0" distL="0" distR="0" wp14:anchorId="6DA25EAD" wp14:editId="0916F29C">
+          <wp:inline distT="0" distB="0" distL="0" distR="0" wp14:anchorId="14B52371" wp14:editId="041D7567">
             <wp:extent cx="2283295" cy="1793731"/>
             <wp:effectExtent l="0" t="0" r="3175" b="0"/>
             <wp:docPr id="4" name="Picture 4" descr="Figure 1: A woman and a girl in white dresses sit in an open car. The image is centered and occupies 1/3 of the page width."/>
@@ -2762,7 +2512,7 @@
                     </pic:cNvPicPr>
                   </pic:nvPicPr>
                   <pic:blipFill>
-                    <a:blip r:embed="rId10">
+                    <a:blip r:embed="rId11">
                       <a:extLst>
                         <a:ext uri="{28A0092B-C50C-407E-A947-70E740481C1C}">
                           <a14:useLocalDpi xmlns:a14="http://schemas.microsoft.com/office/drawing/2010/main" val="0"/>
@@ -2838,7 +2588,7 @@
         </w:rPr>
         <w:lastRenderedPageBreak/>
         <w:drawing>
-          <wp:inline distT="0" distB="0" distL="0" distR="0" wp14:anchorId="5066038B" wp14:editId="74A2C02A">
+          <wp:inline distT="0" distB="0" distL="0" distR="0" wp14:anchorId="792DB19A" wp14:editId="69036232">
             <wp:extent cx="5499395" cy="3800007"/>
             <wp:effectExtent l="0" t="0" r="0" b="0"/>
             <wp:docPr id="16" name="Picture 16" descr="Figure 2. A woman stands to the left of the Bombe Machine, which is roughly 2.1 meters wide and 2 meters tall.  There are nine rows of rotating drums, each holding twelve drums."/>
@@ -2855,7 +2605,7 @@
                     </pic:cNvPicPr>
                   </pic:nvPicPr>
                   <pic:blipFill rotWithShape="1">
-                    <a:blip r:embed="rId11"/>
+                    <a:blip r:embed="rId12"/>
                     <a:srcRect t="195" b="-74"/>
                     <a:stretch/>
                   </pic:blipFill>
@@ -2909,7 +2659,7 @@
       <w:r>
         <w:t xml:space="preserve"> [Public domain], via Wikimedia Commons. (</w:t>
       </w:r>
-      <w:hyperlink r:id="rId12" w:history="1">
+      <w:hyperlink r:id="rId13" w:history="1">
         <w:r>
           <w:rPr>
             <w:rStyle w:val="Hyperlink"/>
@@ -3019,7 +2769,7 @@
               </w:rPr>
               <w:lastRenderedPageBreak/>
               <w:drawing>
-                <wp:inline distT="0" distB="0" distL="0" distR="0" wp14:anchorId="5FFA28AC" wp14:editId="1AF74387">
+                <wp:inline distT="0" distB="0" distL="0" distR="0" wp14:anchorId="41DAFEBE" wp14:editId="096B8C0E">
                   <wp:extent cx="1360170" cy="862330"/>
                   <wp:effectExtent l="0" t="0" r="0" b="0"/>
                   <wp:docPr id="5" name="Picture 3" descr="Figure 2: The layout of multipart images should be as per the above example within the table in image 1."/>
@@ -3036,7 +2786,7 @@
                           </pic:cNvPicPr>
                         </pic:nvPicPr>
                         <pic:blipFill>
-                          <a:blip r:embed="rId13"/>
+                          <a:blip r:embed="rId14"/>
                           <a:srcRect/>
                           <a:stretch>
                             <a:fillRect/>
@@ -3085,7 +2835,7 @@
                 <w:noProof/>
               </w:rPr>
               <w:drawing>
-                <wp:inline distT="0" distB="0" distL="0" distR="0" wp14:anchorId="1AE651E2" wp14:editId="10E01BA7">
+                <wp:inline distT="0" distB="0" distL="0" distR="0" wp14:anchorId="7DE89E11" wp14:editId="60050017">
                   <wp:extent cx="1336675" cy="856615"/>
                   <wp:effectExtent l="0" t="0" r="0" b="635"/>
                   <wp:docPr id="6" name="Picture 2" descr="Figure 2: The layout of multipart images should be as per the above example within the table in image 2."/>
@@ -3102,7 +2852,7 @@
                           </pic:cNvPicPr>
                         </pic:nvPicPr>
                         <pic:blipFill>
-                          <a:blip r:embed="rId14"/>
+                          <a:blip r:embed="rId15"/>
                           <a:srcRect/>
                           <a:stretch>
                             <a:fillRect/>
@@ -3158,7 +2908,7 @@
                 <w:noProof/>
               </w:rPr>
               <w:drawing>
-                <wp:inline distT="0" distB="0" distL="0" distR="0" wp14:anchorId="00919343" wp14:editId="6BCB30A7">
+                <wp:inline distT="0" distB="0" distL="0" distR="0" wp14:anchorId="3AE14D65" wp14:editId="7062E9C4">
                   <wp:extent cx="1319530" cy="804545"/>
                   <wp:effectExtent l="0" t="0" r="0" b="0"/>
                   <wp:docPr id="7" name="Picture 4" descr="Figure 2: The layout of multipart images should be as per the above example within the table in image 3."/>
@@ -3175,7 +2925,7 @@
                           </pic:cNvPicPr>
                         </pic:nvPicPr>
                         <pic:blipFill>
-                          <a:blip r:embed="rId15"/>
+                          <a:blip r:embed="rId16"/>
                           <a:srcRect/>
                           <a:stretch>
                             <a:fillRect/>
@@ -3224,7 +2974,7 @@
                 <w:noProof/>
               </w:rPr>
               <w:drawing>
-                <wp:inline distT="0" distB="0" distL="0" distR="0" wp14:anchorId="6D16632A" wp14:editId="0EE7283D">
+                <wp:inline distT="0" distB="0" distL="0" distR="0" wp14:anchorId="1DAEE862" wp14:editId="5A15CBE5">
                   <wp:extent cx="1284605" cy="815975"/>
                   <wp:effectExtent l="0" t="0" r="0" b="3175"/>
                   <wp:docPr id="8" name="Picture 9" descr="Figure 2: The layout of multipart images should be as per the above example within the table in image 4."/>
@@ -3241,7 +2991,7 @@
                           </pic:cNvPicPr>
                         </pic:nvPicPr>
                         <pic:blipFill>
-                          <a:blip r:embed="rId16"/>
+                          <a:blip r:embed="rId17"/>
                           <a:srcRect/>
                           <a:stretch>
                             <a:fillRect/>
@@ -3355,7 +3105,7 @@
       <w:r>
         <w:t xml:space="preserve">plain text description may not be adequate. More complex alternative descriptions can be placed in an appendix and referenced in a short figure description. For example, provide a data table capturing the information in a bar chart, or a structured list representing a graph.  For additional information regarding how best to write figure descriptions and why doing this is so important, please see </w:t>
       </w:r>
-      <w:hyperlink r:id="rId17" w:history="1">
+      <w:hyperlink r:id="rId18" w:history="1">
         <w:r>
           <w:rPr>
             <w:rStyle w:val="Hyperlink"/>
@@ -3539,6 +3289,7 @@
         </w:numPr>
       </w:pPr>
       <w:r>
+        <w:lastRenderedPageBreak/>
         <w:t>Insert a picture in the document.</w:t>
       </w:r>
     </w:p>
@@ -3551,7 +3302,6 @@
         </w:numPr>
       </w:pPr>
       <w:r>
-        <w:lastRenderedPageBreak/>
         <w:t xml:space="preserve">Right click on the inserted picture and select the </w:t>
       </w:r>
       <w:r>
@@ -5045,7 +4795,7 @@
       <w:r>
         <w:t xml:space="preserve"> and Andrew McCallum. 2013. UMass Citation Field Extraction Dataset. Retrieved May 27, 2019 from </w:t>
       </w:r>
-      <w:hyperlink r:id="rId18" w:history="1">
+      <w:hyperlink r:id="rId19" w:history="1">
         <w:r>
           <w:rPr>
             <w:rStyle w:val="Hyperlink"/>
@@ -5199,7 +4949,7 @@
       <w:r>
         <w:t xml:space="preserve">. 1979. First-Order Dynamic Logic. Lecture Notes in Computer Science, Vol. 68. Springer-Verlag, New York, NY.  </w:t>
       </w:r>
-      <w:hyperlink r:id="rId19" w:history="1">
+      <w:hyperlink r:id="rId20" w:history="1">
         <w:r>
           <w:rPr>
             <w:rStyle w:val="Hyperlink"/>
@@ -5244,7 +4994,7 @@
       <w:r>
         <w:t xml:space="preserve">to computer document formatting. In Proceedings of the 7th Annual Symposium on Principles of Programming Languages. ACM, New York, 24–31. </w:t>
       </w:r>
-      <w:hyperlink r:id="rId20" w:history="1">
+      <w:hyperlink r:id="rId21" w:history="1">
         <w:r>
           <w:t>https://doi.org/10.1145/567446.567449</w:t>
         </w:r>
@@ -5276,7 +5026,7 @@
       <w:r>
         <w:t xml:space="preserve">TUG 2017. Institutional members of the LaTeX Users Group.  Retrieved May 27, 2017 from </w:t>
       </w:r>
-      <w:hyperlink r:id="rId21" w:history="1">
+      <w:hyperlink r:id="rId22" w:history="1">
         <w:r>
           <w:rPr>
             <w:rStyle w:val="Hyperlink"/>
@@ -5348,7 +5098,7 @@
       <w:r>
         <w:t xml:space="preserve">. ACM 50, 1 (Jan. 2007), 36-44. DOI: </w:t>
       </w:r>
-      <w:hyperlink r:id="rId22" w:history="1">
+      <w:hyperlink r:id="rId23" w:history="1">
         <w:r>
           <w:t>https://doi.org/10.1145/1188913.1188915</w:t>
         </w:r>
@@ -5439,6 +5189,7 @@
       </w:pPr>
       <w:proofErr w:type="spellStart"/>
       <w:r>
+        <w:lastRenderedPageBreak/>
         <w:t>Sten</w:t>
       </w:r>
       <w:proofErr w:type="spellEnd"/>
@@ -5453,7 +5204,7 @@
       <w:r>
         <w:t xml:space="preserve">. 1979. Predicate path expressions. In Proceedings of the 6th. ACM SIGACT-SIGPLAN Symposium on Principles of Programming Languages (POPL '79), January 29 - 31, 1979, San Antonio, Texas. ACM Inc., New York, NY, 226-236. </w:t>
       </w:r>
-      <w:hyperlink r:id="rId23" w:history="1">
+      <w:hyperlink r:id="rId24" w:history="1">
         <w:r>
           <w:t>https://doi.org/10.1145/567752.567774</w:t>
         </w:r>
@@ -5469,7 +5220,6 @@
         <w:ind w:left="360" w:hanging="360"/>
       </w:pPr>
       <w:r>
-        <w:lastRenderedPageBreak/>
         <w:t>Joseph Scientist. 2009. The fountain of youth. (Aug. 2009). Patent No. 12345, Filed July 1st., 2008, Issued Aug. 9th., 2009.</w:t>
       </w:r>
     </w:p>
@@ -5695,7 +5445,7 @@
       <w:r>
         <w:t xml:space="preserve">Equations should be created with the built-in Microsoft® Equation Editor included with your version of Word. (Please check the compatibility at </w:t>
       </w:r>
-      <w:hyperlink r:id="rId24" w:history="1">
+      <w:hyperlink r:id="rId25" w:history="1">
         <w:r>
           <w:rPr>
             <w:rStyle w:val="Hyperlink"/>
@@ -5947,6 +5697,7 @@
         <w:pStyle w:val="AppendixH3"/>
       </w:pPr>
       <w:r>
+        <w:lastRenderedPageBreak/>
         <w:t>A.1.1</w:t>
       </w:r>
       <w:r>
@@ -6009,7 +5760,6 @@
         </w:numPr>
       </w:pPr>
       <w:r>
-        <w:lastRenderedPageBreak/>
         <w:t>Images created in Microsoft Word using text-box, shapes, clip-art are NOT recommended.</w:t>
       </w:r>
     </w:p>
@@ -8775,7 +8525,11 @@
       </w:r>
       <w:proofErr w:type="spellEnd"/>
       <w:r>
-        <w:t xml:space="preserve"> mi in </w:t>
+        <w:t xml:space="preserve"> </w:t>
+      </w:r>
+      <w:r>
+        <w:lastRenderedPageBreak/>
+        <w:t xml:space="preserve">mi in </w:t>
       </w:r>
       <w:proofErr w:type="spellStart"/>
       <w:r>
@@ -9304,7 +9058,6 @@
       </w:r>
       <w:proofErr w:type="spellStart"/>
       <w:r>
-        <w:lastRenderedPageBreak/>
         <w:t>ultrices</w:t>
       </w:r>
       <w:proofErr w:type="spellEnd"/>
@@ -11938,8 +11691,8 @@
       <w:proofErr w:type="spellEnd"/>
     </w:p>
     <w:sectPr>
-      <w:footerReference w:type="default" r:id="rId25"/>
-      <w:footerReference w:type="first" r:id="rId26"/>
+      <w:footerReference w:type="default" r:id="rId26"/>
+      <w:footerReference w:type="first" r:id="rId27"/>
       <w:pgSz w:w="12240" w:h="15840"/>
       <w:pgMar w:top="1760" w:right="2040" w:bottom="2840" w:left="1440" w:header="706" w:footer="706" w:gutter="0"/>
       <w:cols w:space="708"/>
@@ -12116,20 +11869,6 @@
       </w:pPr>
       <w:r>
         <w:continuationSeparator/>
-      </w:r>
-    </w:p>
-  </w:footnote>
-  <w:footnote w:id="1">
-    <w:p>
-      <w:pPr>
-        <w:pStyle w:val="AuthNotes"/>
-        <w:spacing w:line="240" w:lineRule="auto"/>
-      </w:pPr>
-      <w:r>
-        <w:t>*</w:t>
-      </w:r>
-      <w:r>
-        <w:t xml:space="preserve"> Place the footnote text for the author (if applicable) here. </w:t>
       </w:r>
     </w:p>
   </w:footnote>
@@ -14710,6 +14449,22 @@
       <w:rFonts w:eastAsia="Cambria"/>
     </w:rPr>
   </w:style>
+  <w:style w:type="paragraph" w:styleId="NormalWeb">
+    <w:name w:val="Normal (Web)"/>
+    <w:basedOn w:val="Normal"/>
+    <w:uiPriority w:val="99"/>
+    <w:semiHidden/>
+    <w:unhideWhenUsed/>
+    <w:rsid w:val="00A61BF8"/>
+    <w:pPr>
+      <w:spacing w:before="100" w:beforeAutospacing="1" w:after="100" w:afterAutospacing="1" w:line="240" w:lineRule="auto"/>
+    </w:pPr>
+    <w:rPr>
+      <w:rFonts w:ascii="Times New Roman" w:eastAsia="Times New Roman" w:hAnsi="Times New Roman" w:cs="Times New Roman"/>
+      <w:sz w:val="24"/>
+      <w:szCs w:val="24"/>
+    </w:rPr>
+  </w:style>
 </w:styles>
 </file>
 

</xml_diff>

<commit_message>
Writing the review paper #26
1. Studied KaiOS and relevant technology blogs and papers.
2. Wrote some parts of the review paper
</commit_message>
<xml_diff>
--- a/Assignments/Theory/Midterm- Review Paper.docx
+++ b/Assignments/Theory/Midterm- Review Paper.docx
@@ -217,299 +217,477 @@
     </w:p>
     <w:p>
       <w:pPr>
-        <w:pStyle w:val="CCSDescription"/>
-        <w:rPr>
+        <w:spacing w:before="140" w:after="0" w:line="240" w:lineRule="auto"/>
+        <w:jc w:val="both"/>
+        <w:rPr>
+          <w:rFonts w:ascii="Times New Roman" w:eastAsia="Times New Roman" w:hAnsi="Times New Roman" w:cs="Times New Roman"/>
+          <w:sz w:val="24"/>
+          <w:szCs w:val="24"/>
+          <w:lang w:bidi="bn-BD"/>
+        </w:rPr>
+      </w:pPr>
+      <w:r>
+        <w:rPr>
+          <w:rFonts w:ascii="Linux Libertine O" w:eastAsia="Times New Roman" w:hAnsi="Linux Libertine O" w:cs="Times New Roman"/>
+          <w:b/>
+          <w:bCs/>
+          <w:color w:val="000000"/>
+          <w:sz w:val="16"/>
+          <w:szCs w:val="16"/>
+          <w:lang w:bidi="bn-BD"/>
+        </w:rPr>
+        <w:t xml:space="preserve">CCS CONCEPTS </w:t>
+      </w:r>
+      <w:r>
+        <w:rPr>
+          <w:rFonts w:ascii="Linux Libertine O" w:eastAsia="Times New Roman" w:hAnsi="Linux Libertine O" w:cs="Times New Roman"/>
+          <w:b/>
+          <w:bCs/>
+          <w:color w:val="000000"/>
+          <w:sz w:val="18"/>
           <w:szCs w:val="18"/>
-        </w:rPr>
-      </w:pPr>
-      <w:r>
-        <w:rPr>
-          <w:rStyle w:val="CCSHeadchar"/>
+          <w:lang w:bidi="bn-BD"/>
+        </w:rPr>
+        <w:t>→</w:t>
+      </w:r>
+      <w:r>
+        <w:rPr>
+          <w:rFonts w:ascii="Linux Libertine O" w:eastAsia="Times New Roman" w:hAnsi="Linux Libertine O" w:cs="Times New Roman"/>
+          <w:color w:val="000000"/>
+          <w:sz w:val="18"/>
           <w:szCs w:val="18"/>
-        </w:rPr>
-        <w:t xml:space="preserve">CCS CONCEPTS </w:t>
-      </w:r>
-      <w:r>
-        <w:t xml:space="preserve">• </w:t>
-      </w:r>
-      <w:r>
-        <w:rPr>
-          <w:b w:val="0"/>
-        </w:rPr>
-        <w:t>Insert your first CCS term here • Insert your second CCS term here • Insert your third CCS term here</w:t>
-      </w:r>
-    </w:p>
-    <w:p>
-      <w:pPr>
-        <w:pStyle w:val="KeyWords"/>
-        <w:rPr>
+          <w:lang w:bidi="bn-BD"/>
+        </w:rPr>
+        <w:t xml:space="preserve">Human-centered computing </w:t>
+      </w:r>
+      <w:r>
+        <w:rPr>
+          <w:rFonts w:ascii="Linux Libertine O" w:eastAsia="Times New Roman" w:hAnsi="Linux Libertine O" w:cs="Times New Roman"/>
           <w:b/>
+          <w:bCs/>
+          <w:color w:val="000000"/>
+          <w:sz w:val="18"/>
           <w:szCs w:val="18"/>
-        </w:rPr>
-      </w:pPr>
-      <w:r>
-        <w:rPr>
-          <w:rStyle w:val="KeyWordHeadchar"/>
+          <w:lang w:bidi="bn-BD"/>
+        </w:rPr>
+        <w:t xml:space="preserve">→ </w:t>
+      </w:r>
+      <w:r>
+        <w:rPr>
+          <w:rFonts w:ascii="Linux Libertine O" w:eastAsia="Times New Roman" w:hAnsi="Linux Libertine O" w:cs="Times New Roman"/>
+          <w:color w:val="000000"/>
+          <w:sz w:val="18"/>
+          <w:szCs w:val="18"/>
+          <w:lang w:bidi="bn-BD"/>
+        </w:rPr>
+        <w:t xml:space="preserve">Ubiquitous and mobile computing </w:t>
+      </w:r>
+      <w:r>
+        <w:rPr>
+          <w:rFonts w:ascii="Linux Libertine O" w:eastAsia="Times New Roman" w:hAnsi="Linux Libertine O" w:cs="Times New Roman"/>
           <w:b/>
+          <w:bCs/>
+          <w:color w:val="000000"/>
+          <w:sz w:val="18"/>
           <w:szCs w:val="18"/>
+          <w:lang w:bidi="bn-BD"/>
+        </w:rPr>
+        <w:t xml:space="preserve">→ </w:t>
+      </w:r>
+      <w:r>
+        <w:rPr>
+          <w:rFonts w:ascii="Linux Libertine O" w:eastAsia="Times New Roman" w:hAnsi="Linux Libertine O" w:cs="Times New Roman"/>
+          <w:color w:val="000000"/>
+          <w:sz w:val="18"/>
+          <w:szCs w:val="18"/>
+          <w:lang w:bidi="bn-BD"/>
+        </w:rPr>
+        <w:t xml:space="preserve">Ubiquitous and mobile devices </w:t>
+      </w:r>
+      <w:r>
+        <w:rPr>
+          <w:rFonts w:ascii="Linux Libertine O" w:eastAsia="Times New Roman" w:hAnsi="Linux Libertine O" w:cs="Times New Roman"/>
+          <w:b/>
+          <w:bCs/>
+          <w:color w:val="000000"/>
+          <w:sz w:val="18"/>
+          <w:szCs w:val="18"/>
+          <w:lang w:bidi="bn-BD"/>
+        </w:rPr>
+        <w:t xml:space="preserve">→ </w:t>
+      </w:r>
+      <w:r>
+        <w:rPr>
+          <w:rFonts w:ascii="Linux Libertine O" w:eastAsia="Times New Roman" w:hAnsi="Linux Libertine O" w:cs="Times New Roman"/>
+          <w:color w:val="000000"/>
+          <w:sz w:val="18"/>
+          <w:szCs w:val="18"/>
+          <w:lang w:bidi="bn-BD"/>
+        </w:rPr>
+        <w:t>Smartphones</w:t>
+      </w:r>
+    </w:p>
+    <w:p>
+      <w:pPr>
+        <w:spacing w:before="140" w:after="0" w:line="240" w:lineRule="auto"/>
+        <w:jc w:val="both"/>
+        <w:rPr>
+          <w:rFonts w:ascii="Times New Roman" w:eastAsia="Times New Roman" w:hAnsi="Times New Roman" w:cs="Times New Roman"/>
+          <w:sz w:val="24"/>
+          <w:szCs w:val="24"/>
+          <w:lang w:bidi="bn-BD"/>
+        </w:rPr>
+      </w:pPr>
+      <w:r>
+        <w:rPr>
+          <w:rFonts w:ascii="Linux Libertine O" w:eastAsia="Times New Roman" w:hAnsi="Linux Libertine O" w:cs="Times New Roman"/>
+          <w:b/>
+          <w:bCs/>
+          <w:color w:val="000000"/>
+          <w:sz w:val="16"/>
+          <w:szCs w:val="16"/>
+          <w:lang w:bidi="bn-BD"/>
         </w:rPr>
         <w:t xml:space="preserve">Additional Keywords and Phrases: </w:t>
       </w:r>
       <w:r>
+        <w:rPr>
+          <w:rFonts w:ascii="Linux Libertine O" w:eastAsia="Times New Roman" w:hAnsi="Linux Libertine O" w:cs="Times New Roman"/>
+          <w:color w:val="000000"/>
+          <w:sz w:val="18"/>
+          <w:szCs w:val="18"/>
+          <w:lang w:bidi="bn-BD"/>
+        </w:rPr>
         <w:t>Insert comma delimited author-supplied keyword list, Keyword number 2, Keyword number 3, Keyword number 4</w:t>
       </w:r>
     </w:p>
     <w:p>
       <w:pPr>
-        <w:pStyle w:val="ACMRefHead"/>
-      </w:pPr>
-      <w:r>
-        <w:t>ACM Reference Format:</w:t>
-      </w:r>
-    </w:p>
-    <w:p>
-      <w:pPr>
-        <w:pStyle w:val="ACMRef"/>
-      </w:pPr>
-      <w:r>
-        <w:t>First Author</w:t>
-      </w:r>
-      <w:r>
-        <w:t>’s Name, Initials, and Last Name</w:t>
-      </w:r>
-      <w:r>
-        <w:t>, Second Author</w:t>
-      </w:r>
-      <w:r>
-        <w:t>’s Name, Initials, and Last Name</w:t>
-      </w:r>
-      <w:r>
-        <w:t>, and Third Author</w:t>
-      </w:r>
-      <w:r>
-        <w:t>’s Name, Initials, and Last Name</w:t>
-      </w:r>
-      <w:r>
-        <w:t xml:space="preserve">. 2018. </w:t>
-      </w:r>
-      <w:r>
-        <w:t>The Title of the Paper: ACM Conference Proceedings Manuscript Submission Template</w:t>
-      </w:r>
-      <w:r>
-        <w:t>: This is the subtitle of the paper</w:t>
-      </w:r>
-      <w:r>
-        <w:t>,</w:t>
-      </w:r>
-      <w:r>
-        <w:t xml:space="preserve"> </w:t>
-      </w:r>
-      <w:r>
-        <w:t>this document both explains and embodies the submission format for authors using Word</w:t>
-      </w:r>
-      <w:r>
-        <w:t>. In</w:t>
-      </w:r>
-      <w:r>
-        <w:t xml:space="preserve"> </w:t>
-      </w:r>
-      <w:r>
-        <w:t>Woodstock ’18: ACM Symposium on Neural</w:t>
-      </w:r>
-      <w:r>
-        <w:t xml:space="preserve"> </w:t>
-      </w:r>
-      <w:r>
-        <w:t>Gaze Detection, June 03–05, 2018, Woodstock, NY.</w:t>
-      </w:r>
-      <w:r>
-        <w:t xml:space="preserve"> </w:t>
-      </w:r>
-      <w:r>
-        <w:t xml:space="preserve">ACM, New York, NY, USA, 10 pages. </w:t>
-      </w:r>
-      <w:r>
-        <w:t>NOTE: This block will be automatically generated when manuscripts are processed after acceptance.</w:t>
-      </w:r>
-    </w:p>
-    <w:p>
-      <w:pPr>
-        <w:pStyle w:val="Head1"/>
-        <w:tabs>
-          <w:tab w:val="clear" w:pos="360"/>
-        </w:tabs>
-        <w:ind w:left="432" w:hanging="432"/>
-      </w:pPr>
-      <w:r>
+        <w:numPr>
+          <w:ilvl w:val="0"/>
+          <w:numId w:val="16"/>
+        </w:numPr>
+        <w:spacing w:before="320" w:after="60" w:line="240" w:lineRule="auto"/>
+        <w:ind w:left="360"/>
+        <w:textAlignment w:val="baseline"/>
+        <w:rPr>
+          <w:rFonts w:ascii="Calibri" w:eastAsia="Times New Roman" w:hAnsi="Calibri" w:cs="Calibri"/>
+          <w:color w:val="000000"/>
+          <w:lang w:bidi="bn-BD"/>
+        </w:rPr>
+      </w:pPr>
+      <w:r>
+        <w:rPr>
+          <w:rFonts w:ascii="Linux Biolinum O" w:eastAsia="Times New Roman" w:hAnsi="Linux Biolinum O" w:cs="Calibri"/>
+          <w:b/>
+          <w:bCs/>
+          <w:smallCaps/>
+          <w:color w:val="000000"/>
+          <w:sz w:val="18"/>
+          <w:szCs w:val="18"/>
+          <w:lang w:bidi="bn-BD"/>
+        </w:rPr>
         <w:t>Introduction</w:t>
       </w:r>
     </w:p>
     <w:p>
       <w:pPr>
-        <w:pStyle w:val="PostHeadPara"/>
-      </w:pPr>
-      <w:r>
-        <w:t>ACM's new manuscript submission template aims to provide consistent styles for use across ACM publications, and incorporates accessibility and metadata-extraction functionality necessary for future Digital Library endeavors.</w:t>
-      </w:r>
-      <w:r>
-        <w:t xml:space="preserve"> Numerous ACM and SIG-specific templates</w:t>
-      </w:r>
-      <w:r>
-        <w:t xml:space="preserve"> have been examined, and their unique features incorporated into this single new template. If you are new to publishing with ACM, this document is a valuable guide to the process of preparing your work for publication. If you have published with ACM before, this document provides insight and instruction into </w:t>
-      </w:r>
-      <w:r>
-        <w:t>the current process for preparing` your manuscript</w:t>
-      </w:r>
-      <w:r>
-        <w:t>.</w:t>
-      </w:r>
-    </w:p>
-    <w:p>
-      <w:pPr>
-        <w:pStyle w:val="Para"/>
-      </w:pPr>
-      <w:r>
-        <w:t xml:space="preserve">This submission template allows authors to submit their papers for review to an ACM Conference or Journal without any output design specifications incorporated at this point in the process. The ACM “Submission Template” is a single column MS-Word document that allows authors to type their content into the pre-existing set of paragraph formatting styles applied to the sample placeholder text here, or copy-and-paste their text and </w:t>
-      </w:r>
-      <w:r>
-        <w:rPr>
+        <w:spacing w:after="0" w:line="240" w:lineRule="auto"/>
+        <w:rPr>
+          <w:rFonts w:ascii="Times New Roman" w:eastAsia="Times New Roman" w:hAnsi="Times New Roman" w:cs="Times New Roman"/>
+          <w:sz w:val="24"/>
+          <w:szCs w:val="24"/>
+          <w:lang w:bidi="bn-BD"/>
+        </w:rPr>
+      </w:pPr>
+    </w:p>
+    <w:p>
+      <w:pPr>
+        <w:spacing w:after="0" w:line="240" w:lineRule="auto"/>
+        <w:jc w:val="both"/>
+        <w:rPr>
+          <w:rFonts w:ascii="Times New Roman" w:eastAsia="Times New Roman" w:hAnsi="Times New Roman" w:cs="Times New Roman"/>
+          <w:sz w:val="24"/>
+          <w:szCs w:val="24"/>
+          <w:lang w:bidi="bn-BD"/>
+        </w:rPr>
+      </w:pPr>
+      <w:proofErr w:type="spellStart"/>
+      <w:r>
+        <w:rPr>
+          <w:rFonts w:ascii="Linux Libertine O" w:eastAsia="Times New Roman" w:hAnsi="Linux Libertine O" w:cs="Times New Roman"/>
           <w:color w:val="000000"/>
-        </w:rPr>
-        <w:t xml:space="preserve">then apply the respective paragraph </w:t>
-      </w:r>
-      <w:r>
-        <w:t>styles (</w:t>
-      </w:r>
-      <w:r>
-        <w:rPr>
-          <w:b/>
-        </w:rPr>
-        <w:t>Windows</w:t>
-      </w:r>
-      <w:r>
-        <w:t xml:space="preserve">: you can open the Styles task pane from the </w:t>
-      </w:r>
-      <w:r>
-        <w:rPr>
-          <w:b/>
-        </w:rPr>
-        <w:t>Home</w:t>
-      </w:r>
-      <w:r>
-        <w:t xml:space="preserve"> tab [it can also be opened with the keyboard shortcut </w:t>
-      </w:r>
-      <w:proofErr w:type="spellStart"/>
-      <w:r>
-        <w:t>Alt+Ctrl+Shift+S</w:t>
-      </w:r>
-      <w:proofErr w:type="spellEnd"/>
-      <w:r>
-        <w:t xml:space="preserve">]; </w:t>
-      </w:r>
-      <w:r>
-        <w:rPr>
-          <w:b/>
-        </w:rPr>
-        <w:t>MAC16</w:t>
-      </w:r>
-      <w:r>
-        <w:t xml:space="preserve">: you can access the Styles pane at the right of the </w:t>
-      </w:r>
-      <w:r>
-        <w:rPr>
-          <w:b/>
-        </w:rPr>
-        <w:t>Home</w:t>
-      </w:r>
-      <w:r>
-        <w:t xml:space="preserve"> toolbar.) </w:t>
-      </w:r>
-      <w:r>
-        <w:rPr>
+          <w:sz w:val="18"/>
+          <w:szCs w:val="18"/>
+          <w:lang w:bidi="bn-BD"/>
+        </w:rPr>
+        <w:t>KaiOS</w:t>
+      </w:r>
+      <w:proofErr w:type="spellEnd"/>
+      <w:r>
+        <w:rPr>
+          <w:rFonts w:ascii="Linux Libertine O" w:eastAsia="Times New Roman" w:hAnsi="Linux Libertine O" w:cs="Times New Roman"/>
           <w:color w:val="000000"/>
-        </w:rPr>
-        <w:t xml:space="preserve">Highlight a section that you want to designate with a certain style, and then select the appropriate </w:t>
-      </w:r>
-      <w:r>
-        <w:rPr>
+          <w:sz w:val="18"/>
+          <w:szCs w:val="18"/>
+          <w:lang w:bidi="bn-BD"/>
+        </w:rPr>
+        <w:t xml:space="preserve"> from its inception has been a bifurcate ecosystem of affordable digital products and services. Existing in more than 100 countries throughout the world, </w:t>
+      </w:r>
+      <w:proofErr w:type="spellStart"/>
+      <w:r>
+        <w:rPr>
+          <w:rFonts w:ascii="Linux Libertine O" w:eastAsia="Times New Roman" w:hAnsi="Linux Libertine O" w:cs="Times New Roman"/>
           <w:color w:val="000000"/>
-        </w:rPr>
-        <w:lastRenderedPageBreak/>
-        <w:t xml:space="preserve">style from the list. </w:t>
-      </w:r>
-      <w:r>
-        <w:t>To view which style is being used in any part of this document, place your cursor on your text and look at the “Current style” field in the Styles pane.</w:t>
-      </w:r>
-    </w:p>
-    <w:p>
-      <w:pPr>
-        <w:pStyle w:val="Para"/>
-      </w:pPr>
-      <w:r>
-        <w:t>It is beneficial to create your document in draft mode with the style panel open in the left-side panel. If the panel is not immediately visible when the Submission Template is opened, you will need to open the panel manually—for Windows: click on the following from the main ribbon above: File &gt; Options &gt; Advanced &gt; Display &gt; Style area pane width in Draft and Outline views. Set the style area width (1–1.5" is a good starting value.); for MAC: go to the “</w:t>
-      </w:r>
-      <w:r>
-        <w:rPr>
-          <w:b/>
-        </w:rPr>
-        <w:t>View</w:t>
-      </w:r>
-      <w:r>
-        <w:t>” menu and select “</w:t>
-      </w:r>
-      <w:r>
-        <w:rPr>
-          <w:b/>
-        </w:rPr>
-        <w:t>Draft</w:t>
-      </w:r>
-      <w:r>
-        <w:t>”; then go to the “</w:t>
-      </w:r>
-      <w:r>
-        <w:rPr>
-          <w:b/>
-        </w:rPr>
-        <w:t>Word</w:t>
-      </w:r>
-      <w:r>
-        <w:t>” menu and select “</w:t>
-      </w:r>
-      <w:r>
-        <w:rPr>
-          <w:b/>
-        </w:rPr>
-        <w:t>Preferences</w:t>
-      </w:r>
-      <w:r>
-        <w:t>” and then “</w:t>
-      </w:r>
-      <w:r>
-        <w:rPr>
-          <w:b/>
-        </w:rPr>
-        <w:t>View</w:t>
-      </w:r>
-      <w:r>
-        <w:t>,” under the “</w:t>
-      </w:r>
-      <w:r>
-        <w:rPr>
-          <w:b/>
-        </w:rPr>
-        <w:t>Window</w:t>
-      </w:r>
-      <w:r>
-        <w:t>” section insert “1.5” inches under the style area width.</w:t>
-      </w:r>
-    </w:p>
-    <w:p>
-      <w:pPr>
-        <w:pStyle w:val="Para"/>
-      </w:pPr>
-      <w:r>
-        <w:t>All style elements are specified in this template to facilitate the production of your paper and to have the styles consistent throughout. The paragraph styles are built-in and examples of the styles are provided throughout this document. Save as you go and backup your work regularly!</w:t>
-      </w:r>
+          <w:sz w:val="18"/>
+          <w:szCs w:val="18"/>
+          <w:lang w:bidi="bn-BD"/>
+        </w:rPr>
+        <w:t>KaiOS</w:t>
+      </w:r>
+      <w:proofErr w:type="spellEnd"/>
+      <w:r>
+        <w:rPr>
+          <w:rFonts w:ascii="Linux Libertine O" w:eastAsia="Times New Roman" w:hAnsi="Linux Libertine O" w:cs="Times New Roman"/>
+          <w:color w:val="000000"/>
+          <w:sz w:val="18"/>
+          <w:szCs w:val="18"/>
+          <w:lang w:bidi="bn-BD"/>
+        </w:rPr>
+        <w:t xml:space="preserve"> is currently the mainstream provider of affordable smart feature phones with services to leverage technology for the poor. “Feature phones” refer to the button mobile phones with text and call features only. The smart feature phones of </w:t>
+      </w:r>
+      <w:proofErr w:type="spellStart"/>
+      <w:r>
+        <w:rPr>
+          <w:rFonts w:ascii="Linux Libertine O" w:eastAsia="Times New Roman" w:hAnsi="Linux Libertine O" w:cs="Times New Roman"/>
+          <w:color w:val="000000"/>
+          <w:sz w:val="18"/>
+          <w:szCs w:val="18"/>
+          <w:lang w:bidi="bn-BD"/>
+        </w:rPr>
+        <w:t>KaiOS</w:t>
+      </w:r>
+      <w:proofErr w:type="spellEnd"/>
+      <w:r>
+        <w:rPr>
+          <w:rFonts w:ascii="Linux Libertine O" w:eastAsia="Times New Roman" w:hAnsi="Linux Libertine O" w:cs="Times New Roman"/>
+          <w:color w:val="000000"/>
+          <w:sz w:val="18"/>
+          <w:szCs w:val="18"/>
+          <w:lang w:bidi="bn-BD"/>
+        </w:rPr>
+        <w:t xml:space="preserve"> refers to the feature phones equipped with smart technologies like GPS, </w:t>
+      </w:r>
+      <w:proofErr w:type="spellStart"/>
+      <w:r>
+        <w:rPr>
+          <w:rFonts w:ascii="Linux Libertine O" w:eastAsia="Times New Roman" w:hAnsi="Linux Libertine O" w:cs="Times New Roman"/>
+          <w:color w:val="000000"/>
+          <w:sz w:val="18"/>
+          <w:szCs w:val="18"/>
+          <w:lang w:bidi="bn-BD"/>
+        </w:rPr>
+        <w:t>WiFi</w:t>
+      </w:r>
+      <w:proofErr w:type="spellEnd"/>
+      <w:r>
+        <w:rPr>
+          <w:rFonts w:ascii="Linux Libertine O" w:eastAsia="Times New Roman" w:hAnsi="Linux Libertine O" w:cs="Times New Roman"/>
+          <w:color w:val="000000"/>
+          <w:sz w:val="18"/>
+          <w:szCs w:val="18"/>
+          <w:lang w:bidi="bn-BD"/>
+        </w:rPr>
+        <w:t xml:space="preserve"> as well as smart apps for instance, </w:t>
+      </w:r>
+      <w:proofErr w:type="spellStart"/>
+      <w:r>
+        <w:rPr>
+          <w:rFonts w:ascii="Linux Libertine O" w:eastAsia="Times New Roman" w:hAnsi="Linux Libertine O" w:cs="Times New Roman"/>
+          <w:color w:val="000000"/>
+          <w:sz w:val="18"/>
+          <w:szCs w:val="18"/>
+          <w:lang w:bidi="bn-BD"/>
+        </w:rPr>
+        <w:t>Youtube</w:t>
+      </w:r>
+      <w:proofErr w:type="spellEnd"/>
+      <w:r>
+        <w:rPr>
+          <w:rFonts w:ascii="Linux Libertine O" w:eastAsia="Times New Roman" w:hAnsi="Linux Libertine O" w:cs="Times New Roman"/>
+          <w:color w:val="000000"/>
+          <w:sz w:val="18"/>
+          <w:szCs w:val="18"/>
+          <w:lang w:bidi="bn-BD"/>
+        </w:rPr>
+        <w:t>, Facebook, WhatsApp etc. These technologies have the potential to improve the lives of the people through connecting them via the internet. Billions of people around the world still do not have access to the internet. The price upsurge and the urban-</w:t>
+      </w:r>
+      <w:proofErr w:type="spellStart"/>
+      <w:r>
+        <w:rPr>
+          <w:rFonts w:ascii="Linux Libertine O" w:eastAsia="Times New Roman" w:hAnsi="Linux Libertine O" w:cs="Times New Roman"/>
+          <w:color w:val="000000"/>
+          <w:sz w:val="18"/>
+          <w:szCs w:val="18"/>
+          <w:lang w:bidi="bn-BD"/>
+        </w:rPr>
+        <w:t>centred</w:t>
+      </w:r>
+      <w:proofErr w:type="spellEnd"/>
+      <w:r>
+        <w:rPr>
+          <w:rFonts w:ascii="Linux Libertine O" w:eastAsia="Times New Roman" w:hAnsi="Linux Libertine O" w:cs="Times New Roman"/>
+          <w:color w:val="000000"/>
+          <w:sz w:val="18"/>
+          <w:szCs w:val="18"/>
+          <w:lang w:bidi="bn-BD"/>
+        </w:rPr>
+        <w:t xml:space="preserve"> design of smart phones have </w:t>
+      </w:r>
+      <w:proofErr w:type="gramStart"/>
+      <w:r>
+        <w:rPr>
+          <w:rFonts w:ascii="Linux Libertine O" w:eastAsia="Times New Roman" w:hAnsi="Linux Libertine O" w:cs="Times New Roman"/>
+          <w:color w:val="000000"/>
+          <w:sz w:val="18"/>
+          <w:szCs w:val="18"/>
+          <w:lang w:bidi="bn-BD"/>
+        </w:rPr>
+        <w:t>made  it</w:t>
+      </w:r>
+      <w:proofErr w:type="gramEnd"/>
+      <w:r>
+        <w:rPr>
+          <w:rFonts w:ascii="Linux Libertine O" w:eastAsia="Times New Roman" w:hAnsi="Linux Libertine O" w:cs="Times New Roman"/>
+          <w:color w:val="000000"/>
+          <w:sz w:val="18"/>
+          <w:szCs w:val="18"/>
+          <w:lang w:bidi="bn-BD"/>
+        </w:rPr>
+        <w:t xml:space="preserve"> difficult for those people to explore the opportunities that the internet brings in.</w:t>
+      </w:r>
+    </w:p>
+    <w:p>
+      <w:pPr>
+        <w:spacing w:after="0" w:line="240" w:lineRule="auto"/>
+        <w:rPr>
+          <w:rFonts w:ascii="Times New Roman" w:eastAsia="Times New Roman" w:hAnsi="Times New Roman" w:cs="Times New Roman"/>
+          <w:sz w:val="24"/>
+          <w:szCs w:val="24"/>
+          <w:lang w:bidi="bn-BD"/>
+        </w:rPr>
+      </w:pPr>
+    </w:p>
+    <w:p>
+      <w:pPr>
+        <w:spacing w:after="0" w:line="240" w:lineRule="auto"/>
+        <w:jc w:val="both"/>
+        <w:rPr>
+          <w:rFonts w:ascii="Times New Roman" w:eastAsia="Times New Roman" w:hAnsi="Times New Roman" w:cs="Times New Roman"/>
+          <w:sz w:val="24"/>
+          <w:szCs w:val="24"/>
+          <w:lang w:bidi="bn-BD"/>
+        </w:rPr>
+      </w:pPr>
+      <w:r>
+        <w:rPr>
+          <w:rFonts w:ascii="Linux Libertine O" w:eastAsia="Times New Roman" w:hAnsi="Linux Libertine O" w:cs="Times New Roman"/>
+          <w:color w:val="000000"/>
+          <w:sz w:val="18"/>
+          <w:szCs w:val="18"/>
+          <w:lang w:bidi="bn-BD"/>
+        </w:rPr>
+        <w:t xml:space="preserve">The </w:t>
+      </w:r>
+      <w:proofErr w:type="spellStart"/>
+      <w:r>
+        <w:rPr>
+          <w:rFonts w:ascii="Linux Libertine O" w:eastAsia="Times New Roman" w:hAnsi="Linux Libertine O" w:cs="Times New Roman"/>
+          <w:color w:val="000000"/>
+          <w:sz w:val="18"/>
+          <w:szCs w:val="18"/>
+          <w:lang w:bidi="bn-BD"/>
+        </w:rPr>
+        <w:t>KaiOS</w:t>
+      </w:r>
+      <w:proofErr w:type="spellEnd"/>
+      <w:r>
+        <w:rPr>
+          <w:rFonts w:ascii="Linux Libertine O" w:eastAsia="Times New Roman" w:hAnsi="Linux Libertine O" w:cs="Times New Roman"/>
+          <w:color w:val="000000"/>
+          <w:sz w:val="18"/>
+          <w:szCs w:val="18"/>
+          <w:lang w:bidi="bn-BD"/>
+        </w:rPr>
+        <w:t xml:space="preserve"> offers smart feature phones in four groups: Candy bar phones- the most affordable phone of all time; characterized by its chocolate bar-like shape and size. Rugged phones- Tough phones prepared for people who work in hostile environments; </w:t>
+      </w:r>
+    </w:p>
+    <w:p>
+      <w:pPr>
+        <w:spacing w:after="0" w:line="240" w:lineRule="auto"/>
+        <w:rPr>
+          <w:rFonts w:ascii="Times New Roman" w:eastAsia="Times New Roman" w:hAnsi="Times New Roman" w:cs="Times New Roman"/>
+          <w:sz w:val="24"/>
+          <w:szCs w:val="24"/>
+          <w:lang w:bidi="bn-BD"/>
+        </w:rPr>
+      </w:pPr>
+    </w:p>
+    <w:p>
+      <w:pPr>
+        <w:spacing w:after="0" w:line="240" w:lineRule="auto"/>
+        <w:jc w:val="both"/>
+        <w:rPr>
+          <w:rFonts w:ascii="Times New Roman" w:eastAsia="Times New Roman" w:hAnsi="Times New Roman" w:cs="Times New Roman"/>
+          <w:sz w:val="24"/>
+          <w:szCs w:val="24"/>
+          <w:lang w:bidi="bn-BD"/>
+        </w:rPr>
+      </w:pPr>
+      <w:r>
+        <w:rPr>
+          <w:rFonts w:ascii="Linux Libertine O" w:eastAsia="Times New Roman" w:hAnsi="Linux Libertine O" w:cs="Times New Roman"/>
+          <w:color w:val="000000"/>
+          <w:sz w:val="18"/>
+          <w:szCs w:val="18"/>
+          <w:lang w:bidi="bn-BD"/>
+        </w:rPr>
+        <w:t xml:space="preserve">The </w:t>
+      </w:r>
+      <w:proofErr w:type="spellStart"/>
+      <w:r>
+        <w:rPr>
+          <w:rFonts w:ascii="Linux Libertine O" w:eastAsia="Times New Roman" w:hAnsi="Linux Libertine O" w:cs="Times New Roman"/>
+          <w:color w:val="000000"/>
+          <w:sz w:val="18"/>
+          <w:szCs w:val="18"/>
+          <w:lang w:bidi="bn-BD"/>
+        </w:rPr>
+        <w:t>KaiOS</w:t>
+      </w:r>
+      <w:proofErr w:type="spellEnd"/>
+      <w:r>
+        <w:rPr>
+          <w:rFonts w:ascii="Linux Libertine O" w:eastAsia="Times New Roman" w:hAnsi="Linux Libertine O" w:cs="Times New Roman"/>
+          <w:color w:val="000000"/>
+          <w:sz w:val="18"/>
+          <w:szCs w:val="18"/>
+          <w:lang w:bidi="bn-BD"/>
+        </w:rPr>
+        <w:t xml:space="preserve"> is powered by HTML5 and other open web technologies, making it easier to develop applications. The </w:t>
+      </w:r>
+      <w:proofErr w:type="spellStart"/>
+      <w:r>
+        <w:rPr>
+          <w:rFonts w:ascii="Linux Libertine O" w:eastAsia="Times New Roman" w:hAnsi="Linux Libertine O" w:cs="Times New Roman"/>
+          <w:color w:val="000000"/>
+          <w:sz w:val="18"/>
+          <w:szCs w:val="18"/>
+          <w:lang w:bidi="bn-BD"/>
+        </w:rPr>
+        <w:t>KaiS</w:t>
+      </w:r>
+      <w:proofErr w:type="spellEnd"/>
     </w:p>
     <w:p>
       <w:pPr>
@@ -535,6 +713,7 @@
         <w:pStyle w:val="Para"/>
       </w:pPr>
       <w:r>
+        <w:lastRenderedPageBreak/>
         <w:t xml:space="preserve">To increase the accessibility of your manuscript, you should set the title and language metadata. </w:t>
       </w:r>
       <w:r>
@@ -696,11 +875,7 @@
       </w:r>
       <w:proofErr w:type="spellEnd"/>
       <w:r>
-        <w:t xml:space="preserve"> Code” listing, click on “Show the XML Only.” Highlight and copy the XML code from the window. You must insert the XML code into your Word document’s properties: from your Word document, click </w:t>
-      </w:r>
-      <w:r>
-        <w:lastRenderedPageBreak/>
-        <w:t>on “</w:t>
+        <w:t xml:space="preserve"> Code” listing, click on “Show the XML Only.” Highlight and copy the XML code from the window. You must insert the XML code into your Word document’s properties: from your Word document, click on “</w:t>
       </w:r>
       <w:r>
         <w:rPr>
@@ -862,6 +1037,7 @@
       </w:pPr>
       <w:bookmarkStart w:id="0" w:name="_Ref31715975"/>
       <w:r>
+        <w:lastRenderedPageBreak/>
         <w:t>Table</w:t>
       </w:r>
       <w:bookmarkEnd w:id="0"/>
@@ -2266,7 +2442,6 @@
         <w:pStyle w:val="Para"/>
       </w:pPr>
       <w:r>
-        <w:lastRenderedPageBreak/>
         <w:t>Tables</w:t>
       </w:r>
       <w:r>
@@ -2462,6 +2637,7 @@
         <w:pStyle w:val="Para"/>
       </w:pPr>
       <w:r>
+        <w:lastRenderedPageBreak/>
         <w:t>To accommodate readers with color vision differences, figures should still be usable when printed in grayscale. Refer to elements of the figure with non-color terms, for example “indicated as squares” instead of “indicated in blue”. Use different patterns in bar charts, different line patterns in graphs, and different shapes in plots to distinguish groups of elements and reinforce color differences.</w:t>
       </w:r>
     </w:p>
@@ -2493,7 +2669,6 @@
         <w:rPr>
           <w:noProof/>
         </w:rPr>
-        <w:lastRenderedPageBreak/>
         <w:drawing>
           <wp:inline distT="0" distB="0" distL="0" distR="0" wp14:anchorId="14B52371" wp14:editId="041D7567">
             <wp:extent cx="2283295" cy="1793731"/>
@@ -12498,6 +12673,119 @@
     </w:lvl>
   </w:abstractNum>
   <w:abstractNum w:abstractNumId="10" w15:restartNumberingAfterBreak="0">
+    <w:nsid w:val="654B41C1"/>
+    <w:multiLevelType w:val="multilevel"/>
+    <w:tmpl w:val="8C8444F6"/>
+    <w:lvl w:ilvl="0">
+      <w:start w:val="1"/>
+      <w:numFmt w:val="decimal"/>
+      <w:lvlText w:val="%1."/>
+      <w:lvlJc w:val="left"/>
+      <w:pPr>
+        <w:tabs>
+          <w:tab w:val="num" w:pos="720"/>
+        </w:tabs>
+        <w:ind w:left="720" w:hanging="360"/>
+      </w:pPr>
+    </w:lvl>
+    <w:lvl w:ilvl="1" w:tentative="1">
+      <w:start w:val="1"/>
+      <w:numFmt w:val="decimal"/>
+      <w:lvlText w:val="%2."/>
+      <w:lvlJc w:val="left"/>
+      <w:pPr>
+        <w:tabs>
+          <w:tab w:val="num" w:pos="1440"/>
+        </w:tabs>
+        <w:ind w:left="1440" w:hanging="360"/>
+      </w:pPr>
+    </w:lvl>
+    <w:lvl w:ilvl="2" w:tentative="1">
+      <w:start w:val="1"/>
+      <w:numFmt w:val="decimal"/>
+      <w:lvlText w:val="%3."/>
+      <w:lvlJc w:val="left"/>
+      <w:pPr>
+        <w:tabs>
+          <w:tab w:val="num" w:pos="2160"/>
+        </w:tabs>
+        <w:ind w:left="2160" w:hanging="360"/>
+      </w:pPr>
+    </w:lvl>
+    <w:lvl w:ilvl="3" w:tentative="1">
+      <w:start w:val="1"/>
+      <w:numFmt w:val="decimal"/>
+      <w:lvlText w:val="%4."/>
+      <w:lvlJc w:val="left"/>
+      <w:pPr>
+        <w:tabs>
+          <w:tab w:val="num" w:pos="2880"/>
+        </w:tabs>
+        <w:ind w:left="2880" w:hanging="360"/>
+      </w:pPr>
+    </w:lvl>
+    <w:lvl w:ilvl="4" w:tentative="1">
+      <w:start w:val="1"/>
+      <w:numFmt w:val="decimal"/>
+      <w:lvlText w:val="%5."/>
+      <w:lvlJc w:val="left"/>
+      <w:pPr>
+        <w:tabs>
+          <w:tab w:val="num" w:pos="3600"/>
+        </w:tabs>
+        <w:ind w:left="3600" w:hanging="360"/>
+      </w:pPr>
+    </w:lvl>
+    <w:lvl w:ilvl="5" w:tentative="1">
+      <w:start w:val="1"/>
+      <w:numFmt w:val="decimal"/>
+      <w:lvlText w:val="%6."/>
+      <w:lvlJc w:val="left"/>
+      <w:pPr>
+        <w:tabs>
+          <w:tab w:val="num" w:pos="4320"/>
+        </w:tabs>
+        <w:ind w:left="4320" w:hanging="360"/>
+      </w:pPr>
+    </w:lvl>
+    <w:lvl w:ilvl="6" w:tentative="1">
+      <w:start w:val="1"/>
+      <w:numFmt w:val="decimal"/>
+      <w:lvlText w:val="%7."/>
+      <w:lvlJc w:val="left"/>
+      <w:pPr>
+        <w:tabs>
+          <w:tab w:val="num" w:pos="5040"/>
+        </w:tabs>
+        <w:ind w:left="5040" w:hanging="360"/>
+      </w:pPr>
+    </w:lvl>
+    <w:lvl w:ilvl="7" w:tentative="1">
+      <w:start w:val="1"/>
+      <w:numFmt w:val="decimal"/>
+      <w:lvlText w:val="%8."/>
+      <w:lvlJc w:val="left"/>
+      <w:pPr>
+        <w:tabs>
+          <w:tab w:val="num" w:pos="5760"/>
+        </w:tabs>
+        <w:ind w:left="5760" w:hanging="360"/>
+      </w:pPr>
+    </w:lvl>
+    <w:lvl w:ilvl="8" w:tentative="1">
+      <w:start w:val="1"/>
+      <w:numFmt w:val="decimal"/>
+      <w:lvlText w:val="%9."/>
+      <w:lvlJc w:val="left"/>
+      <w:pPr>
+        <w:tabs>
+          <w:tab w:val="num" w:pos="6480"/>
+        </w:tabs>
+        <w:ind w:left="6480" w:hanging="360"/>
+      </w:pPr>
+    </w:lvl>
+  </w:abstractNum>
+  <w:abstractNum w:abstractNumId="11" w15:restartNumberingAfterBreak="0">
     <w:nsid w:val="669665FE"/>
     <w:multiLevelType w:val="hybridMultilevel"/>
     <w:tmpl w:val="1A3A63A4"/>
@@ -12610,7 +12898,7 @@
       </w:rPr>
     </w:lvl>
   </w:abstractNum>
-  <w:abstractNum w:abstractNumId="11" w15:restartNumberingAfterBreak="0">
+  <w:abstractNum w:abstractNumId="12" w15:restartNumberingAfterBreak="0">
     <w:nsid w:val="6B514737"/>
     <w:multiLevelType w:val="singleLevel"/>
     <w:tmpl w:val="40090019"/>
@@ -12627,7 +12915,7 @@
       </w:rPr>
     </w:lvl>
   </w:abstractNum>
-  <w:abstractNum w:abstractNumId="12" w15:restartNumberingAfterBreak="0">
+  <w:abstractNum w:abstractNumId="13" w15:restartNumberingAfterBreak="0">
     <w:nsid w:val="6BA328B1"/>
     <w:multiLevelType w:val="hybridMultilevel"/>
     <w:tmpl w:val="A0DA76FE"/>
@@ -12740,7 +13028,7 @@
       </w:rPr>
     </w:lvl>
   </w:abstractNum>
-  <w:abstractNum w:abstractNumId="13" w15:restartNumberingAfterBreak="0">
+  <w:abstractNum w:abstractNumId="14" w15:restartNumberingAfterBreak="0">
     <w:nsid w:val="6C7A4A29"/>
     <w:multiLevelType w:val="multilevel"/>
     <w:tmpl w:val="4D6825E8"/>
@@ -12830,7 +13118,7 @@
       </w:pPr>
     </w:lvl>
   </w:abstractNum>
-  <w:abstractNum w:abstractNumId="14" w15:restartNumberingAfterBreak="0">
+  <w:abstractNum w:abstractNumId="15" w15:restartNumberingAfterBreak="0">
     <w:nsid w:val="6CC87F05"/>
     <w:multiLevelType w:val="hybridMultilevel"/>
     <w:tmpl w:val="4A10C85C"/>
@@ -12947,7 +13235,7 @@
     <w:abstractNumId w:val="0"/>
   </w:num>
   <w:num w:numId="2">
-    <w:abstractNumId w:val="13"/>
+    <w:abstractNumId w:val="14"/>
   </w:num>
   <w:num w:numId="3">
     <w:abstractNumId w:val="9"/>
@@ -12962,7 +13250,7 @@
     <w:abstractNumId w:val="6"/>
   </w:num>
   <w:num w:numId="7">
-    <w:abstractNumId w:val="11"/>
+    <w:abstractNumId w:val="12"/>
   </w:num>
   <w:num w:numId="8">
     <w:abstractNumId w:val="2"/>
@@ -12971,13 +13259,13 @@
     <w:abstractNumId w:val="7"/>
   </w:num>
   <w:num w:numId="10">
-    <w:abstractNumId w:val="14"/>
+    <w:abstractNumId w:val="15"/>
   </w:num>
   <w:num w:numId="11">
     <w:abstractNumId w:val="5"/>
   </w:num>
   <w:num w:numId="12">
-    <w:abstractNumId w:val="12"/>
+    <w:abstractNumId w:val="13"/>
   </w:num>
   <w:num w:numId="13">
     <w:abstractNumId w:val="8"/>
@@ -12986,6 +13274,9 @@
     <w:abstractNumId w:val="4"/>
   </w:num>
   <w:num w:numId="15">
+    <w:abstractNumId w:val="11"/>
+  </w:num>
+  <w:num w:numId="16">
     <w:abstractNumId w:val="10"/>
   </w:num>
 </w:numbering>

</xml_diff>